<commit_message>
vy'a renda, correccion en template
</commit_message>
<xml_diff>
--- a/storage/vyarenda/template/vyarenda1304.docx
+++ b/storage/vyarenda/template/vyarenda1304.docx
@@ -1,6 +1,6 @@
 
 <file path=word/document.xml><?xml version="1.0" encoding="utf-8"?>
-<w:document xmlns:wpc="http://schemas.microsoft.com/office/word/2010/wordprocessingCanvas" xmlns:mc="http://schemas.openxmlformats.org/markup-compatibility/2006" xmlns:o="urn:schemas-microsoft-com:office:office" xmlns:r="http://schemas.openxmlformats.org/officeDocument/2006/relationships" xmlns:m="http://schemas.openxmlformats.org/officeDocument/2006/math" xmlns:v="urn:schemas-microsoft-com:vml" xmlns:wp14="http://schemas.microsoft.com/office/word/2010/wordprocessingDrawing" xmlns:wp="http://schemas.openxmlformats.org/drawingml/2006/wordprocessingDrawing" xmlns:w10="urn:schemas-microsoft-com:office:word" xmlns:w="http://schemas.openxmlformats.org/wordprocessingml/2006/main" xmlns:w14="http://schemas.microsoft.com/office/word/2010/wordml" xmlns:w15="http://schemas.microsoft.com/office/word/2012/wordml" xmlns:wpg="http://schemas.microsoft.com/office/word/2010/wordprocessingGroup" xmlns:wpi="http://schemas.microsoft.com/office/word/2010/wordprocessingInk" xmlns:wne="http://schemas.microsoft.com/office/word/2006/wordml" xmlns:wps="http://schemas.microsoft.com/office/word/2010/wordprocessingShape" mc:Ignorable="w14 w15 wp14">
+<w:document xmlns:wpc="http://schemas.microsoft.com/office/word/2010/wordprocessingCanvas" xmlns:cx="http://schemas.microsoft.com/office/drawing/2014/chartex" xmlns:cx1="http://schemas.microsoft.com/office/drawing/2015/9/8/chartex" xmlns:cx2="http://schemas.microsoft.com/office/drawing/2015/10/21/chartex" xmlns:cx3="http://schemas.microsoft.com/office/drawing/2016/5/9/chartex" xmlns:cx4="http://schemas.microsoft.com/office/drawing/2016/5/10/chartex" xmlns:cx5="http://schemas.microsoft.com/office/drawing/2016/5/11/chartex" xmlns:cx6="http://schemas.microsoft.com/office/drawing/2016/5/12/chartex" xmlns:cx7="http://schemas.microsoft.com/office/drawing/2016/5/13/chartex" xmlns:cx8="http://schemas.microsoft.com/office/drawing/2016/5/14/chartex" xmlns:mc="http://schemas.openxmlformats.org/markup-compatibility/2006" xmlns:aink="http://schemas.microsoft.com/office/drawing/2016/ink" xmlns:am3d="http://schemas.microsoft.com/office/drawing/2017/model3d" xmlns:o="urn:schemas-microsoft-com:office:office" xmlns:r="http://schemas.openxmlformats.org/officeDocument/2006/relationships" xmlns:m="http://schemas.openxmlformats.org/officeDocument/2006/math" xmlns:v="urn:schemas-microsoft-com:vml" xmlns:wp14="http://schemas.microsoft.com/office/word/2010/wordprocessingDrawing" xmlns:wp="http://schemas.openxmlformats.org/drawingml/2006/wordprocessingDrawing" xmlns:w10="urn:schemas-microsoft-com:office:word" xmlns:w="http://schemas.openxmlformats.org/wordprocessingml/2006/main" xmlns:w14="http://schemas.microsoft.com/office/word/2010/wordml" xmlns:w15="http://schemas.microsoft.com/office/word/2012/wordml" xmlns:w16cid="http://schemas.microsoft.com/office/word/2016/wordml/cid" xmlns:w16se="http://schemas.microsoft.com/office/word/2015/wordml/symex" xmlns:wpg="http://schemas.microsoft.com/office/word/2010/wordprocessingGroup" xmlns:wpi="http://schemas.microsoft.com/office/word/2010/wordprocessingInk" xmlns:wne="http://schemas.microsoft.com/office/word/2006/wordml" xmlns:wps="http://schemas.microsoft.com/office/word/2010/wordprocessingShape" mc:Ignorable="w14 w15 w16se w16cid wp14">
   <w:body>
     <w:p>
       <w:pPr>
@@ -508,8 +508,6 @@
         </w:rPr>
         <w:t xml:space="preserve"> </w:t>
       </w:r>
-      <w:bookmarkStart w:id="0" w:name="_GoBack"/>
-      <w:bookmarkEnd w:id="0"/>
       <w:r>
         <w:rPr>
           <w:rFonts w:ascii="Arial Unicode MS" w:eastAsia="Arial Unicode MS" w:hAnsi="Arial Unicode MS" w:cs="Arial Unicode MS"/>
@@ -928,8 +926,8 @@
         <w:tblLook w:val="04A0" w:firstRow="1" w:lastRow="0" w:firstColumn="1" w:lastColumn="0" w:noHBand="0" w:noVBand="1"/>
       </w:tblPr>
       <w:tblGrid>
-        <w:gridCol w:w="4183"/>
-        <w:gridCol w:w="4322"/>
+        <w:gridCol w:w="4251"/>
+        <w:gridCol w:w="4254"/>
       </w:tblGrid>
       <w:tr>
         <w:tc>
@@ -965,50 +963,10 @@
             <w:pPr>
               <w:jc w:val="center"/>
               <w:rPr>
-                <w:lang w:val="es-ES"/>
-              </w:rPr>
-            </w:pPr>
-            <w:r>
-              <w:rPr>
                 <w:noProof/>
                 <w:lang w:eastAsia="es-PY"/>
               </w:rPr>
-              <w:drawing>
-                <wp:inline distT="0" distB="0" distL="0" distR="0" wp14:anchorId="33452DE1" wp14:editId="606E525C">
-                  <wp:extent cx="1571625" cy="967740"/>
-                  <wp:effectExtent l="0" t="0" r="9525" b="3810"/>
-                  <wp:docPr id="1" name="Imagen 1" descr="Texto&#10;&#10;Descripción generada automáticamente con confianza baja"/>
-                  <wp:cNvGraphicFramePr>
-                    <a:graphicFrameLocks xmlns:a="http://schemas.openxmlformats.org/drawingml/2006/main" noChangeAspect="1"/>
-                  </wp:cNvGraphicFramePr>
-                  <a:graphic xmlns:a="http://schemas.openxmlformats.org/drawingml/2006/main">
-                    <a:graphicData uri="http://schemas.openxmlformats.org/drawingml/2006/picture">
-                      <pic:pic xmlns:pic="http://schemas.openxmlformats.org/drawingml/2006/picture">
-                        <pic:nvPicPr>
-                          <pic:cNvPr id="1" name="Imagen 1" descr="Texto&#10;&#10;Descripción generada automáticamente con confianza baja"/>
-                          <pic:cNvPicPr/>
-                        </pic:nvPicPr>
-                        <pic:blipFill>
-                          <a:blip r:embed="rId6"/>
-                          <a:stretch>
-                            <a:fillRect/>
-                          </a:stretch>
-                        </pic:blipFill>
-                        <pic:spPr>
-                          <a:xfrm>
-                            <a:off x="0" y="0"/>
-                            <a:ext cx="1617371" cy="995908"/>
-                          </a:xfrm>
-                          <a:prstGeom prst="rect">
-                            <a:avLst/>
-                          </a:prstGeom>
-                        </pic:spPr>
-                      </pic:pic>
-                    </a:graphicData>
-                  </a:graphic>
-                </wp:inline>
-              </w:drawing>
-            </w:r>
+            </w:pPr>
           </w:p>
           <w:p>
             <w:pPr>
@@ -1017,12 +975,6 @@
                 <w:lang w:val="es-ES"/>
               </w:rPr>
             </w:pPr>
-            <w:r>
-              <w:rPr>
-                <w:lang w:val="es-ES"/>
-              </w:rPr>
-              <w:t>CARLOS ALBERTO PEREIRA OLMEDO</w:t>
-            </w:r>
           </w:p>
           <w:p>
             <w:pPr>
@@ -1031,6 +983,64 @@
                 <w:lang w:val="es-ES"/>
               </w:rPr>
             </w:pPr>
+          </w:p>
+          <w:p>
+            <w:pPr>
+              <w:jc w:val="center"/>
+              <w:rPr>
+                <w:lang w:val="es-ES"/>
+              </w:rPr>
+            </w:pPr>
+          </w:p>
+          <w:p>
+            <w:pPr>
+              <w:jc w:val="center"/>
+              <w:rPr>
+                <w:lang w:val="es-ES"/>
+              </w:rPr>
+            </w:pPr>
+          </w:p>
+          <w:p>
+            <w:pPr>
+              <w:jc w:val="center"/>
+              <w:rPr>
+                <w:lang w:val="es-ES"/>
+              </w:rPr>
+            </w:pPr>
+          </w:p>
+          <w:p>
+            <w:pPr>
+              <w:jc w:val="center"/>
+              <w:rPr>
+                <w:lang w:val="es-ES"/>
+              </w:rPr>
+            </w:pPr>
+          </w:p>
+          <w:p>
+            <w:pPr>
+              <w:jc w:val="center"/>
+              <w:rPr>
+                <w:lang w:val="es-ES"/>
+              </w:rPr>
+            </w:pPr>
+          </w:p>
+          <w:p>
+            <w:pPr>
+              <w:jc w:val="center"/>
+              <w:rPr>
+                <w:lang w:val="es-ES"/>
+              </w:rPr>
+            </w:pPr>
+          </w:p>
+          <w:p>
+            <w:pPr>
+              <w:jc w:val="center"/>
+              <w:rPr>
+                <w:lang w:val="es-ES"/>
+              </w:rPr>
+            </w:pPr>
+            <w:bookmarkStart w:id="0" w:name="_GoBack"/>
+            <w:bookmarkEnd w:id="0"/>
             <w:r>
               <w:rPr>
                 <w:lang w:val="es-ES"/>
@@ -1052,8 +1062,8 @@
     </w:tbl>
     <w:p/>
     <w:sectPr>
-      <w:headerReference w:type="default" r:id="rId7"/>
-      <w:footerReference w:type="default" r:id="rId8"/>
+      <w:headerReference w:type="default" r:id="rId6"/>
+      <w:footerReference w:type="default" r:id="rId7"/>
       <w:pgSz w:w="11907" w:h="16839" w:code="9"/>
       <w:pgMar w:top="1417" w:right="1701" w:bottom="1417" w:left="1701" w:header="708" w:footer="170" w:gutter="0"/>
       <w:cols w:space="708"/>
@@ -1064,7 +1074,7 @@
 </file>
 
 <file path=word/endnotes.xml><?xml version="1.0" encoding="utf-8"?>
-<w:endnotes xmlns:wpc="http://schemas.microsoft.com/office/word/2010/wordprocessingCanvas" xmlns:mc="http://schemas.openxmlformats.org/markup-compatibility/2006" xmlns:o="urn:schemas-microsoft-com:office:office" xmlns:r="http://schemas.openxmlformats.org/officeDocument/2006/relationships" xmlns:m="http://schemas.openxmlformats.org/officeDocument/2006/math" xmlns:v="urn:schemas-microsoft-com:vml" xmlns:wp14="http://schemas.microsoft.com/office/word/2010/wordprocessingDrawing" xmlns:wp="http://schemas.openxmlformats.org/drawingml/2006/wordprocessingDrawing" xmlns:w10="urn:schemas-microsoft-com:office:word" xmlns:w="http://schemas.openxmlformats.org/wordprocessingml/2006/main" xmlns:w14="http://schemas.microsoft.com/office/word/2010/wordml" xmlns:w15="http://schemas.microsoft.com/office/word/2012/wordml" xmlns:wpg="http://schemas.microsoft.com/office/word/2010/wordprocessingGroup" xmlns:wpi="http://schemas.microsoft.com/office/word/2010/wordprocessingInk" xmlns:wne="http://schemas.microsoft.com/office/word/2006/wordml" xmlns:wps="http://schemas.microsoft.com/office/word/2010/wordprocessingShape" mc:Ignorable="w14 w15 wp14">
+<w:endnotes xmlns:wpc="http://schemas.microsoft.com/office/word/2010/wordprocessingCanvas" xmlns:cx="http://schemas.microsoft.com/office/drawing/2014/chartex" xmlns:cx1="http://schemas.microsoft.com/office/drawing/2015/9/8/chartex" xmlns:cx2="http://schemas.microsoft.com/office/drawing/2015/10/21/chartex" xmlns:cx3="http://schemas.microsoft.com/office/drawing/2016/5/9/chartex" xmlns:cx4="http://schemas.microsoft.com/office/drawing/2016/5/10/chartex" xmlns:cx5="http://schemas.microsoft.com/office/drawing/2016/5/11/chartex" xmlns:cx6="http://schemas.microsoft.com/office/drawing/2016/5/12/chartex" xmlns:cx7="http://schemas.microsoft.com/office/drawing/2016/5/13/chartex" xmlns:cx8="http://schemas.microsoft.com/office/drawing/2016/5/14/chartex" xmlns:mc="http://schemas.openxmlformats.org/markup-compatibility/2006" xmlns:aink="http://schemas.microsoft.com/office/drawing/2016/ink" xmlns:am3d="http://schemas.microsoft.com/office/drawing/2017/model3d" xmlns:o="urn:schemas-microsoft-com:office:office" xmlns:r="http://schemas.openxmlformats.org/officeDocument/2006/relationships" xmlns:m="http://schemas.openxmlformats.org/officeDocument/2006/math" xmlns:v="urn:schemas-microsoft-com:vml" xmlns:wp14="http://schemas.microsoft.com/office/word/2010/wordprocessingDrawing" xmlns:wp="http://schemas.openxmlformats.org/drawingml/2006/wordprocessingDrawing" xmlns:w10="urn:schemas-microsoft-com:office:word" xmlns:w="http://schemas.openxmlformats.org/wordprocessingml/2006/main" xmlns:w14="http://schemas.microsoft.com/office/word/2010/wordml" xmlns:w15="http://schemas.microsoft.com/office/word/2012/wordml" xmlns:w16cid="http://schemas.microsoft.com/office/word/2016/wordml/cid" xmlns:w16se="http://schemas.microsoft.com/office/word/2015/wordml/symex" xmlns:wpg="http://schemas.microsoft.com/office/word/2010/wordprocessingGroup" xmlns:wpi="http://schemas.microsoft.com/office/word/2010/wordprocessingInk" xmlns:wne="http://schemas.microsoft.com/office/word/2006/wordml" xmlns:wps="http://schemas.microsoft.com/office/word/2010/wordprocessingShape" mc:Ignorable="w14 w15 w16se w16cid wp14">
   <w:endnote w:type="separator" w:id="-1">
     <w:p>
       <w:pPr>
@@ -1089,7 +1099,7 @@
 </file>
 
 <file path=word/footer1.xml><?xml version="1.0" encoding="utf-8"?>
-<w:ftr xmlns:wpc="http://schemas.microsoft.com/office/word/2010/wordprocessingCanvas" xmlns:mc="http://schemas.openxmlformats.org/markup-compatibility/2006" xmlns:o="urn:schemas-microsoft-com:office:office" xmlns:r="http://schemas.openxmlformats.org/officeDocument/2006/relationships" xmlns:m="http://schemas.openxmlformats.org/officeDocument/2006/math" xmlns:v="urn:schemas-microsoft-com:vml" xmlns:wp14="http://schemas.microsoft.com/office/word/2010/wordprocessingDrawing" xmlns:wp="http://schemas.openxmlformats.org/drawingml/2006/wordprocessingDrawing" xmlns:w10="urn:schemas-microsoft-com:office:word" xmlns:w="http://schemas.openxmlformats.org/wordprocessingml/2006/main" xmlns:w14="http://schemas.microsoft.com/office/word/2010/wordml" xmlns:w15="http://schemas.microsoft.com/office/word/2012/wordml" xmlns:wpg="http://schemas.microsoft.com/office/word/2010/wordprocessingGroup" xmlns:wpi="http://schemas.microsoft.com/office/word/2010/wordprocessingInk" xmlns:wne="http://schemas.microsoft.com/office/word/2006/wordml" xmlns:wps="http://schemas.microsoft.com/office/word/2010/wordprocessingShape" mc:Ignorable="w14 w15 wp14">
+<w:ftr xmlns:wpc="http://schemas.microsoft.com/office/word/2010/wordprocessingCanvas" xmlns:cx="http://schemas.microsoft.com/office/drawing/2014/chartex" xmlns:cx1="http://schemas.microsoft.com/office/drawing/2015/9/8/chartex" xmlns:cx2="http://schemas.microsoft.com/office/drawing/2015/10/21/chartex" xmlns:cx3="http://schemas.microsoft.com/office/drawing/2016/5/9/chartex" xmlns:cx4="http://schemas.microsoft.com/office/drawing/2016/5/10/chartex" xmlns:cx5="http://schemas.microsoft.com/office/drawing/2016/5/11/chartex" xmlns:cx6="http://schemas.microsoft.com/office/drawing/2016/5/12/chartex" xmlns:cx7="http://schemas.microsoft.com/office/drawing/2016/5/13/chartex" xmlns:cx8="http://schemas.microsoft.com/office/drawing/2016/5/14/chartex" xmlns:mc="http://schemas.openxmlformats.org/markup-compatibility/2006" xmlns:aink="http://schemas.microsoft.com/office/drawing/2016/ink" xmlns:am3d="http://schemas.microsoft.com/office/drawing/2017/model3d" xmlns:o="urn:schemas-microsoft-com:office:office" xmlns:r="http://schemas.openxmlformats.org/officeDocument/2006/relationships" xmlns:m="http://schemas.openxmlformats.org/officeDocument/2006/math" xmlns:v="urn:schemas-microsoft-com:vml" xmlns:wp14="http://schemas.microsoft.com/office/word/2010/wordprocessingDrawing" xmlns:wp="http://schemas.openxmlformats.org/drawingml/2006/wordprocessingDrawing" xmlns:w10="urn:schemas-microsoft-com:office:word" xmlns:w="http://schemas.openxmlformats.org/wordprocessingml/2006/main" xmlns:w14="http://schemas.microsoft.com/office/word/2010/wordml" xmlns:w15="http://schemas.microsoft.com/office/word/2012/wordml" xmlns:w16cid="http://schemas.microsoft.com/office/word/2016/wordml/cid" xmlns:w16se="http://schemas.microsoft.com/office/word/2015/wordml/symex" xmlns:wpg="http://schemas.microsoft.com/office/word/2010/wordprocessingGroup" xmlns:wpi="http://schemas.microsoft.com/office/word/2010/wordprocessingInk" xmlns:wne="http://schemas.microsoft.com/office/word/2006/wordml" xmlns:wps="http://schemas.microsoft.com/office/word/2010/wordprocessingShape" mc:Ignorable="w14 w15 w16se w16cid wp14">
   <w:p>
     <w:pPr>
       <w:pStyle w:val="Encabezado"/>
@@ -1129,7 +1139,7 @@
 </file>
 
 <file path=word/footnotes.xml><?xml version="1.0" encoding="utf-8"?>
-<w:footnotes xmlns:wpc="http://schemas.microsoft.com/office/word/2010/wordprocessingCanvas" xmlns:mc="http://schemas.openxmlformats.org/markup-compatibility/2006" xmlns:o="urn:schemas-microsoft-com:office:office" xmlns:r="http://schemas.openxmlformats.org/officeDocument/2006/relationships" xmlns:m="http://schemas.openxmlformats.org/officeDocument/2006/math" xmlns:v="urn:schemas-microsoft-com:vml" xmlns:wp14="http://schemas.microsoft.com/office/word/2010/wordprocessingDrawing" xmlns:wp="http://schemas.openxmlformats.org/drawingml/2006/wordprocessingDrawing" xmlns:w10="urn:schemas-microsoft-com:office:word" xmlns:w="http://schemas.openxmlformats.org/wordprocessingml/2006/main" xmlns:w14="http://schemas.microsoft.com/office/word/2010/wordml" xmlns:w15="http://schemas.microsoft.com/office/word/2012/wordml" xmlns:wpg="http://schemas.microsoft.com/office/word/2010/wordprocessingGroup" xmlns:wpi="http://schemas.microsoft.com/office/word/2010/wordprocessingInk" xmlns:wne="http://schemas.microsoft.com/office/word/2006/wordml" xmlns:wps="http://schemas.microsoft.com/office/word/2010/wordprocessingShape" mc:Ignorable="w14 w15 wp14">
+<w:footnotes xmlns:wpc="http://schemas.microsoft.com/office/word/2010/wordprocessingCanvas" xmlns:cx="http://schemas.microsoft.com/office/drawing/2014/chartex" xmlns:cx1="http://schemas.microsoft.com/office/drawing/2015/9/8/chartex" xmlns:cx2="http://schemas.microsoft.com/office/drawing/2015/10/21/chartex" xmlns:cx3="http://schemas.microsoft.com/office/drawing/2016/5/9/chartex" xmlns:cx4="http://schemas.microsoft.com/office/drawing/2016/5/10/chartex" xmlns:cx5="http://schemas.microsoft.com/office/drawing/2016/5/11/chartex" xmlns:cx6="http://schemas.microsoft.com/office/drawing/2016/5/12/chartex" xmlns:cx7="http://schemas.microsoft.com/office/drawing/2016/5/13/chartex" xmlns:cx8="http://schemas.microsoft.com/office/drawing/2016/5/14/chartex" xmlns:mc="http://schemas.openxmlformats.org/markup-compatibility/2006" xmlns:aink="http://schemas.microsoft.com/office/drawing/2016/ink" xmlns:am3d="http://schemas.microsoft.com/office/drawing/2017/model3d" xmlns:o="urn:schemas-microsoft-com:office:office" xmlns:r="http://schemas.openxmlformats.org/officeDocument/2006/relationships" xmlns:m="http://schemas.openxmlformats.org/officeDocument/2006/math" xmlns:v="urn:schemas-microsoft-com:vml" xmlns:wp14="http://schemas.microsoft.com/office/word/2010/wordprocessingDrawing" xmlns:wp="http://schemas.openxmlformats.org/drawingml/2006/wordprocessingDrawing" xmlns:w10="urn:schemas-microsoft-com:office:word" xmlns:w="http://schemas.openxmlformats.org/wordprocessingml/2006/main" xmlns:w14="http://schemas.microsoft.com/office/word/2010/wordml" xmlns:w15="http://schemas.microsoft.com/office/word/2012/wordml" xmlns:w16cid="http://schemas.microsoft.com/office/word/2016/wordml/cid" xmlns:w16se="http://schemas.microsoft.com/office/word/2015/wordml/symex" xmlns:wpg="http://schemas.microsoft.com/office/word/2010/wordprocessingGroup" xmlns:wpi="http://schemas.microsoft.com/office/word/2010/wordprocessingInk" xmlns:wne="http://schemas.microsoft.com/office/word/2006/wordml" xmlns:wps="http://schemas.microsoft.com/office/word/2010/wordprocessingShape" mc:Ignorable="w14 w15 w16se w16cid wp14">
   <w:footnote w:type="separator" w:id="-1">
     <w:p>
       <w:pPr>
@@ -1154,7 +1164,7 @@
 </file>
 
 <file path=word/header1.xml><?xml version="1.0" encoding="utf-8"?>
-<w:hdr xmlns:wpc="http://schemas.microsoft.com/office/word/2010/wordprocessingCanvas" xmlns:mc="http://schemas.openxmlformats.org/markup-compatibility/2006" xmlns:o="urn:schemas-microsoft-com:office:office" xmlns:r="http://schemas.openxmlformats.org/officeDocument/2006/relationships" xmlns:m="http://schemas.openxmlformats.org/officeDocument/2006/math" xmlns:v="urn:schemas-microsoft-com:vml" xmlns:wp14="http://schemas.microsoft.com/office/word/2010/wordprocessingDrawing" xmlns:wp="http://schemas.openxmlformats.org/drawingml/2006/wordprocessingDrawing" xmlns:w10="urn:schemas-microsoft-com:office:word" xmlns:w="http://schemas.openxmlformats.org/wordprocessingml/2006/main" xmlns:w14="http://schemas.microsoft.com/office/word/2010/wordml" xmlns:w15="http://schemas.microsoft.com/office/word/2012/wordml" xmlns:wpg="http://schemas.microsoft.com/office/word/2010/wordprocessingGroup" xmlns:wpi="http://schemas.microsoft.com/office/word/2010/wordprocessingInk" xmlns:wne="http://schemas.microsoft.com/office/word/2006/wordml" xmlns:wps="http://schemas.microsoft.com/office/word/2010/wordprocessingShape" mc:Ignorable="w14 w15 wp14">
+<w:hdr xmlns:wpc="http://schemas.microsoft.com/office/word/2010/wordprocessingCanvas" xmlns:cx="http://schemas.microsoft.com/office/drawing/2014/chartex" xmlns:cx1="http://schemas.microsoft.com/office/drawing/2015/9/8/chartex" xmlns:cx2="http://schemas.microsoft.com/office/drawing/2015/10/21/chartex" xmlns:cx3="http://schemas.microsoft.com/office/drawing/2016/5/9/chartex" xmlns:cx4="http://schemas.microsoft.com/office/drawing/2016/5/10/chartex" xmlns:cx5="http://schemas.microsoft.com/office/drawing/2016/5/11/chartex" xmlns:cx6="http://schemas.microsoft.com/office/drawing/2016/5/12/chartex" xmlns:cx7="http://schemas.microsoft.com/office/drawing/2016/5/13/chartex" xmlns:cx8="http://schemas.microsoft.com/office/drawing/2016/5/14/chartex" xmlns:mc="http://schemas.openxmlformats.org/markup-compatibility/2006" xmlns:aink="http://schemas.microsoft.com/office/drawing/2016/ink" xmlns:am3d="http://schemas.microsoft.com/office/drawing/2017/model3d" xmlns:o="urn:schemas-microsoft-com:office:office" xmlns:r="http://schemas.openxmlformats.org/officeDocument/2006/relationships" xmlns:m="http://schemas.openxmlformats.org/officeDocument/2006/math" xmlns:v="urn:schemas-microsoft-com:vml" xmlns:wp14="http://schemas.microsoft.com/office/word/2010/wordprocessingDrawing" xmlns:wp="http://schemas.openxmlformats.org/drawingml/2006/wordprocessingDrawing" xmlns:w10="urn:schemas-microsoft-com:office:word" xmlns:w="http://schemas.openxmlformats.org/wordprocessingml/2006/main" xmlns:w14="http://schemas.microsoft.com/office/word/2010/wordml" xmlns:w15="http://schemas.microsoft.com/office/word/2012/wordml" xmlns:w16cid="http://schemas.microsoft.com/office/word/2016/wordml/cid" xmlns:w16se="http://schemas.microsoft.com/office/word/2015/wordml/symex" xmlns:wpg="http://schemas.microsoft.com/office/word/2010/wordprocessingGroup" xmlns:wpi="http://schemas.microsoft.com/office/word/2010/wordprocessingInk" xmlns:wne="http://schemas.microsoft.com/office/word/2006/wordml" xmlns:wps="http://schemas.microsoft.com/office/word/2010/wordprocessingShape" mc:Ignorable="w14 w15 w16se w16cid wp14">
   <w:p>
     <w:pPr>
       <w:pStyle w:val="Encabezado"/>
@@ -1170,6 +1180,69 @@
         <w:lang w:val="es-ES"/>
       </w:rPr>
     </w:pPr>
+    <w:r>
+      <w:rPr>
+        <w:rFonts w:ascii="Gotham Black" w:hAnsi="Gotham Black"/>
+        <w:noProof/>
+        <w:color w:val="767171" w:themeColor="background2" w:themeShade="80"/>
+        <w:lang w:eastAsia="es-PY"/>
+      </w:rPr>
+      <w:drawing>
+        <wp:anchor distT="0" distB="0" distL="114300" distR="114300" simplePos="0" relativeHeight="251659264" behindDoc="0" locked="0" layoutInCell="1" allowOverlap="1" wp14:anchorId="5BDCF8B7" wp14:editId="13B44DC3">
+          <wp:simplePos x="0" y="0"/>
+          <wp:positionH relativeFrom="page">
+            <wp:align>left</wp:align>
+          </wp:positionH>
+          <wp:positionV relativeFrom="paragraph">
+            <wp:posOffset>-447040</wp:posOffset>
+          </wp:positionV>
+          <wp:extent cx="7553960" cy="1226820"/>
+          <wp:effectExtent l="0" t="0" r="8890" b="0"/>
+          <wp:wrapNone/>
+          <wp:docPr id="2" name="Imagen 2"/>
+          <wp:cNvGraphicFramePr>
+            <a:graphicFrameLocks xmlns:a="http://schemas.openxmlformats.org/drawingml/2006/main" noChangeAspect="1"/>
+          </wp:cNvGraphicFramePr>
+          <a:graphic xmlns:a="http://schemas.openxmlformats.org/drawingml/2006/main">
+            <a:graphicData uri="http://schemas.openxmlformats.org/drawingml/2006/picture">
+              <pic:pic xmlns:pic="http://schemas.openxmlformats.org/drawingml/2006/picture">
+                <pic:nvPicPr>
+                  <pic:cNvPr id="1" name="memo encabezado.jpg"/>
+                  <pic:cNvPicPr/>
+                </pic:nvPicPr>
+                <pic:blipFill>
+                  <a:blip r:embed="rId1">
+                    <a:extLst>
+                      <a:ext uri="{28A0092B-C50C-407E-A947-70E740481C1C}">
+                        <a14:useLocalDpi xmlns:a14="http://schemas.microsoft.com/office/drawing/2010/main" val="0"/>
+                      </a:ext>
+                    </a:extLst>
+                  </a:blip>
+                  <a:stretch>
+                    <a:fillRect/>
+                  </a:stretch>
+                </pic:blipFill>
+                <pic:spPr>
+                  <a:xfrm>
+                    <a:off x="0" y="0"/>
+                    <a:ext cx="7553960" cy="1226820"/>
+                  </a:xfrm>
+                  <a:prstGeom prst="rect">
+                    <a:avLst/>
+                  </a:prstGeom>
+                </pic:spPr>
+              </pic:pic>
+            </a:graphicData>
+          </a:graphic>
+          <wp14:sizeRelH relativeFrom="margin">
+            <wp14:pctWidth>0</wp14:pctWidth>
+          </wp14:sizeRelH>
+          <wp14:sizeRelV relativeFrom="margin">
+            <wp14:pctHeight>0</wp14:pctHeight>
+          </wp14:sizeRelV>
+        </wp:anchor>
+      </w:drawing>
+    </w:r>
   </w:p>
   <w:p>
     <w:pPr>
@@ -1402,7 +1475,7 @@
 </file>
 
 <file path=word/styles.xml><?xml version="1.0" encoding="utf-8"?>
-<w:styles xmlns:mc="http://schemas.openxmlformats.org/markup-compatibility/2006" xmlns:r="http://schemas.openxmlformats.org/officeDocument/2006/relationships" xmlns:w="http://schemas.openxmlformats.org/wordprocessingml/2006/main" xmlns:w14="http://schemas.microsoft.com/office/word/2010/wordml" xmlns:w15="http://schemas.microsoft.com/office/word/2012/wordml" mc:Ignorable="w14 w15">
+<w:styles xmlns:mc="http://schemas.openxmlformats.org/markup-compatibility/2006" xmlns:r="http://schemas.openxmlformats.org/officeDocument/2006/relationships" xmlns:w="http://schemas.openxmlformats.org/wordprocessingml/2006/main" xmlns:w14="http://schemas.microsoft.com/office/word/2010/wordml" xmlns:w15="http://schemas.microsoft.com/office/word/2012/wordml" xmlns:w16cid="http://schemas.microsoft.com/office/word/2016/wordml/cid" xmlns:w16se="http://schemas.microsoft.com/office/word/2015/wordml/symex" mc:Ignorable="w14 w15 w16se w16cid">
   <w:docDefaults>
     <w:rPrDefault>
       <w:rPr>
@@ -1418,7 +1491,7 @@
       </w:pPr>
     </w:pPrDefault>
   </w:docDefaults>
-  <w:latentStyles w:defLockedState="0" w:defUIPriority="99" w:defSemiHidden="0" w:defUnhideWhenUsed="0" w:defQFormat="0" w:count="371">
+  <w:latentStyles w:defLockedState="0" w:defUIPriority="99" w:defSemiHidden="0" w:defUnhideWhenUsed="0" w:defQFormat="0" w:count="375">
     <w:lsdException w:name="Normal" w:uiPriority="0" w:qFormat="1"/>
     <w:lsdException w:name="heading 1" w:uiPriority="9" w:qFormat="1"/>
     <w:lsdException w:name="heading 2" w:semiHidden="1" w:uiPriority="9" w:unhideWhenUsed="1" w:qFormat="1"/>
@@ -1524,7 +1597,6 @@
     <w:lsdException w:name="HTML Sample" w:semiHidden="1" w:unhideWhenUsed="1"/>
     <w:lsdException w:name="HTML Typewriter" w:semiHidden="1" w:unhideWhenUsed="1"/>
     <w:lsdException w:name="HTML Variable" w:semiHidden="1" w:unhideWhenUsed="1"/>
-    <w:lsdException w:name="Normal Table" w:semiHidden="1" w:unhideWhenUsed="1"/>
     <w:lsdException w:name="annotation subject" w:semiHidden="1" w:unhideWhenUsed="1"/>
     <w:lsdException w:name="No List" w:semiHidden="1" w:unhideWhenUsed="1"/>
     <w:lsdException w:name="Outline List 1" w:semiHidden="1" w:unhideWhenUsed="1"/>
@@ -1568,10 +1640,8 @@
     <w:lsdException w:name="Table Elegant" w:semiHidden="1" w:unhideWhenUsed="1"/>
     <w:lsdException w:name="Table Professional" w:semiHidden="1" w:unhideWhenUsed="1"/>
     <w:lsdException w:name="Table Subtle 1" w:semiHidden="1" w:unhideWhenUsed="1"/>
-    <w:lsdException w:name="Table Subtle 2" w:semiHidden="1" w:unhideWhenUsed="1"/>
     <w:lsdException w:name="Table Web 1" w:semiHidden="1" w:unhideWhenUsed="1"/>
     <w:lsdException w:name="Table Web 2" w:semiHidden="1" w:unhideWhenUsed="1"/>
-    <w:lsdException w:name="Table Web 3" w:semiHidden="1" w:unhideWhenUsed="1"/>
     <w:lsdException w:name="Balloon Text" w:semiHidden="1" w:unhideWhenUsed="1"/>
     <w:lsdException w:name="Table Grid" w:uiPriority="39"/>
     <w:lsdException w:name="Table Theme" w:semiHidden="1" w:unhideWhenUsed="1"/>
@@ -1790,6 +1860,10 @@
     <w:lsdException w:name="List Table 5 Dark Accent 6" w:uiPriority="50"/>
     <w:lsdException w:name="List Table 6 Colorful Accent 6" w:uiPriority="51"/>
     <w:lsdException w:name="List Table 7 Colorful Accent 6" w:uiPriority="52"/>
+    <w:lsdException w:name="Mention" w:semiHidden="1" w:unhideWhenUsed="1"/>
+    <w:lsdException w:name="Smart Hyperlink" w:semiHidden="1" w:unhideWhenUsed="1"/>
+    <w:lsdException w:name="Hashtag" w:semiHidden="1" w:unhideWhenUsed="1"/>
+    <w:lsdException w:name="Unresolved Mention" w:semiHidden="1" w:unhideWhenUsed="1"/>
   </w:latentStyles>
   <w:style w:type="paragraph" w:default="1" w:styleId="Normal">
     <w:name w:val="Normal"/>
@@ -1907,7 +1981,6 @@
       <w:spacing w:after="0" w:line="240" w:lineRule="auto"/>
     </w:pPr>
     <w:tblPr>
-      <w:tblInd w:w="0" w:type="dxa"/>
       <w:tblBorders>
         <w:top w:val="single" w:sz="4" w:space="0" w:color="auto"/>
         <w:left w:val="single" w:sz="4" w:space="0" w:color="auto"/>
@@ -1916,12 +1989,6 @@
         <w:insideH w:val="single" w:sz="4" w:space="0" w:color="auto"/>
         <w:insideV w:val="single" w:sz="4" w:space="0" w:color="auto"/>
       </w:tblBorders>
-      <w:tblCellMar>
-        <w:top w:w="0" w:type="dxa"/>
-        <w:left w:w="108" w:type="dxa"/>
-        <w:bottom w:w="0" w:type="dxa"/>
-        <w:right w:w="108" w:type="dxa"/>
-      </w:tblCellMar>
     </w:tblPr>
   </w:style>
   <w:style w:type="paragraph" w:styleId="Textodeglobo">

</xml_diff>

<commit_message>
cambio en la resolucion
</commit_message>
<xml_diff>
--- a/storage/vyarenda/template/vyarenda1304.docx
+++ b/storage/vyarenda/template/vyarenda1304.docx
@@ -1282,8 +1282,6 @@
         </wp:anchor>
       </w:drawing>
     </w:r>
-    <w:bookmarkStart w:id="0" w:name="_GoBack"/>
-    <w:bookmarkEnd w:id="0"/>
   </w:p>
   <w:p>
     <w:pPr>
@@ -1411,8 +1409,24 @@
         <w:rFonts w:asciiTheme="majorHAnsi" w:eastAsia="Arial Unicode MS" w:hAnsiTheme="majorHAnsi" w:cs="Arial Unicode MS"/>
         <w:b/>
         <w:color w:val="000000"/>
-        <w:sz w:val="20"/>
-        <w:szCs w:val="20"/>
+        <w:sz w:val="18"/>
+        <w:szCs w:val="18"/>
+        <w:lang w:val="es-ES"/>
+      </w:rPr>
+    </w:pPr>
+  </w:p>
+  <w:p>
+    <w:pPr>
+      <w:pStyle w:val="Encabezado"/>
+      <w:spacing w:before="40" w:after="40"/>
+      <w:ind w:right="74"/>
+      <w:jc w:val="center"/>
+      <w:rPr>
+        <w:rFonts w:asciiTheme="majorHAnsi" w:eastAsia="Arial Unicode MS" w:hAnsiTheme="majorHAnsi" w:cs="Arial Unicode MS"/>
+        <w:b/>
+        <w:color w:val="000000"/>
+        <w:sz w:val="18"/>
+        <w:szCs w:val="18"/>
         <w:lang w:val="es-ES"/>
       </w:rPr>
     </w:pPr>
@@ -1421,55 +1435,11 @@
         <w:rFonts w:asciiTheme="majorHAnsi" w:eastAsia="Arial Unicode MS" w:hAnsiTheme="majorHAnsi" w:cs="Arial Unicode MS"/>
         <w:b/>
         <w:color w:val="000000"/>
-        <w:sz w:val="20"/>
-        <w:szCs w:val="20"/>
+        <w:sz w:val="18"/>
+        <w:szCs w:val="18"/>
         <w:lang w:val="es-ES"/>
       </w:rPr>
-      <w:t xml:space="preserve">Res. N° </w:t>
-    </w:r>
-    <w:r>
-      <w:rPr>
-        <w:rFonts w:asciiTheme="majorHAnsi" w:eastAsia="Arial Unicode MS" w:hAnsiTheme="majorHAnsi" w:cs="Arial Unicode MS"/>
-        <w:b/>
-        <w:color w:val="000000"/>
-        <w:sz w:val="20"/>
-        <w:szCs w:val="20"/>
-        <w:lang w:val="es-ES"/>
-      </w:rPr>
-      <w:t>1304</w:t>
-    </w:r>
-    <w:r>
-      <w:rPr>
-        <w:rFonts w:asciiTheme="majorHAnsi" w:eastAsia="Arial Unicode MS" w:hAnsiTheme="majorHAnsi" w:cs="Arial Unicode MS"/>
-        <w:b/>
-        <w:color w:val="000000"/>
-        <w:sz w:val="20"/>
-        <w:szCs w:val="20"/>
-        <w:lang w:val="es-ES"/>
-      </w:rPr>
-      <w:t>/</w:t>
-    </w:r>
-    <w:r>
-      <w:rPr>
-        <w:rFonts w:asciiTheme="majorHAnsi" w:eastAsia="Arial Unicode MS" w:hAnsiTheme="majorHAnsi" w:cs="Arial Unicode MS"/>
-        <w:b/>
-        <w:color w:val="000000"/>
-        <w:sz w:val="20"/>
-        <w:szCs w:val="20"/>
-        <w:lang w:val="es-ES"/>
-      </w:rPr>
-      <w:t>18</w:t>
-    </w:r>
-    <w:r>
-      <w:rPr>
-        <w:rFonts w:asciiTheme="majorHAnsi" w:eastAsia="Arial Unicode MS" w:hAnsiTheme="majorHAnsi" w:cs="Arial Unicode MS"/>
-        <w:b/>
-        <w:color w:val="000000"/>
-        <w:sz w:val="20"/>
-        <w:szCs w:val="20"/>
-        <w:lang w:val="es-ES"/>
-      </w:rPr>
-      <w:t xml:space="preserve"> “Por la cual se aprueba el Reglamento del Programa </w:t>
+      <w:t xml:space="preserve">Res. </w:t>
     </w:r>
     <w:proofErr w:type="spellStart"/>
     <w:r>
@@ -1477,8 +1447,32 @@
         <w:rFonts w:asciiTheme="majorHAnsi" w:eastAsia="Arial Unicode MS" w:hAnsiTheme="majorHAnsi" w:cs="Arial Unicode MS"/>
         <w:b/>
         <w:color w:val="000000"/>
-        <w:sz w:val="20"/>
-        <w:szCs w:val="20"/>
+        <w:sz w:val="18"/>
+        <w:szCs w:val="18"/>
+        <w:lang w:val="es-ES"/>
+      </w:rPr>
+      <w:t>N°</w:t>
+    </w:r>
+    <w:proofErr w:type="spellEnd"/>
+    <w:r>
+      <w:rPr>
+        <w:rFonts w:asciiTheme="majorHAnsi" w:eastAsia="Arial Unicode MS" w:hAnsiTheme="majorHAnsi" w:cs="Arial Unicode MS"/>
+        <w:b/>
+        <w:color w:val="000000"/>
+        <w:sz w:val="18"/>
+        <w:szCs w:val="18"/>
+        <w:lang w:val="es-ES"/>
+      </w:rPr>
+      <w:t xml:space="preserve"> 1304/18 “Por la cual se aprueba el Reglamento del Programa </w:t>
+    </w:r>
+    <w:proofErr w:type="spellStart"/>
+    <w:r>
+      <w:rPr>
+        <w:rFonts w:asciiTheme="majorHAnsi" w:eastAsia="Arial Unicode MS" w:hAnsiTheme="majorHAnsi" w:cs="Arial Unicode MS"/>
+        <w:b/>
+        <w:color w:val="000000"/>
+        <w:sz w:val="18"/>
+        <w:szCs w:val="18"/>
         <w:lang w:val="es-ES"/>
       </w:rPr>
       <w:t>Vy´a</w:t>
@@ -1489,28 +1483,43 @@
         <w:rFonts w:asciiTheme="majorHAnsi" w:eastAsia="Arial Unicode MS" w:hAnsiTheme="majorHAnsi" w:cs="Arial Unicode MS"/>
         <w:b/>
         <w:color w:val="000000"/>
-        <w:sz w:val="20"/>
-        <w:szCs w:val="20"/>
+        <w:sz w:val="18"/>
+        <w:szCs w:val="18"/>
         <w:lang w:val="es-ES"/>
       </w:rPr>
-      <w:t xml:space="preserve"> Renda</w:t>
+      <w:t xml:space="preserve"> Renda y se abroga la resolución </w:t>
     </w:r>
+    <w:proofErr w:type="spellStart"/>
     <w:r>
       <w:rPr>
         <w:rFonts w:asciiTheme="majorHAnsi" w:eastAsia="Arial Unicode MS" w:hAnsiTheme="majorHAnsi" w:cs="Arial Unicode MS"/>
         <w:b/>
         <w:color w:val="000000"/>
-        <w:sz w:val="20"/>
-        <w:szCs w:val="20"/>
+        <w:sz w:val="18"/>
+        <w:szCs w:val="18"/>
         <w:lang w:val="es-ES"/>
       </w:rPr>
-      <w:t>”</w:t>
+      <w:t>Nº</w:t>
+    </w:r>
+    <w:proofErr w:type="spellEnd"/>
+    <w:r>
+      <w:rPr>
+        <w:rFonts w:asciiTheme="majorHAnsi" w:eastAsia="Arial Unicode MS" w:hAnsiTheme="majorHAnsi" w:cs="Arial Unicode MS"/>
+        <w:b/>
+        <w:color w:val="000000"/>
+        <w:sz w:val="18"/>
+        <w:szCs w:val="18"/>
+        <w:lang w:val="es-ES"/>
+      </w:rPr>
+      <w:t xml:space="preserve"> 1378 del 15 de julio de 2011.</w:t>
     </w:r>
   </w:p>
   <w:p>
     <w:pPr>
       <w:pStyle w:val="Encabezado"/>
     </w:pPr>
+    <w:bookmarkStart w:id="0" w:name="_GoBack"/>
+    <w:bookmarkEnd w:id="0"/>
   </w:p>
 </w:hdr>
 </file>

</xml_diff>